<commit_message>
Añadido tabla direcciones a la BBDD , migraciones corregidas y funcionalidad de inscribir comenzada.
</commit_message>
<xml_diff>
--- a/Memoria-Speedup.docx
+++ b/Memoria-Speedup.docx
@@ -322,8 +322,6 @@
           <w:szCs w:val="52"/>
         </w:rPr>
       </w:pPr>
-      <w:bookmarkStart w:id="0" w:name="_GoBack"/>
-      <w:bookmarkEnd w:id="0"/>
     </w:p>
     <w:p>
       <w:pPr>
@@ -1103,8 +1101,8 @@
         <w:ind w:left="432"/>
       </w:pPr>
     </w:p>
-    <w:bookmarkStart w:id="1" w:name="_Toc41060809" w:displacedByCustomXml="next"/>
-    <w:bookmarkStart w:id="2" w:name="_Toc41054048" w:displacedByCustomXml="next"/>
+    <w:bookmarkStart w:id="0" w:name="_Toc41060809" w:displacedByCustomXml="next"/>
+    <w:bookmarkStart w:id="1" w:name="_Toc41054048" w:displacedByCustomXml="next"/>
     <w:sdt>
       <w:sdtPr>
         <w:rPr>
@@ -1135,8 +1133,8 @@
           <w:r>
             <w:t>Índice</w:t>
           </w:r>
-          <w:bookmarkEnd w:id="2"/>
           <w:bookmarkEnd w:id="1"/>
+          <w:bookmarkEnd w:id="0"/>
         </w:p>
         <w:p>
           <w:pPr>
@@ -3064,14 +3062,10 @@
       </w:sdtContent>
     </w:sdt>
     <w:p>
-      <w:pPr>
-        <w:pStyle w:val="Heading1"/>
-        <w:numPr>
-          <w:ilvl w:val="0"/>
-          <w:numId w:val="0"/>
-        </w:numPr>
-      </w:pPr>
-    </w:p>
+      <w:bookmarkStart w:id="2" w:name="_Toc41053973"/>
+      <w:bookmarkStart w:id="3" w:name="_Toc41060810"/>
+    </w:p>
+    <w:p/>
     <w:p>
       <w:pPr>
         <w:pStyle w:val="Heading1"/>
@@ -3081,23 +3075,39 @@
         </w:numPr>
         <w:ind w:left="0" w:firstLine="0"/>
       </w:pPr>
-      <w:bookmarkStart w:id="3" w:name="_Toc41053973"/>
-      <w:bookmarkStart w:id="4" w:name="_Toc41060810"/>
       <w:r>
         <w:t>Introducción.</w:t>
       </w:r>
+      <w:bookmarkEnd w:id="2"/>
       <w:bookmarkEnd w:id="3"/>
-      <w:bookmarkEnd w:id="4"/>
     </w:p>
     <w:p/>
     <w:p>
       <w:r>
-        <w:t>Realizado previamente un examen exhaustivo de las webs del sector, se puede ver que la mayoría son meramente informativas con poca interacción con el usuario, por lo tanto en este proyecto se ha buscado conseguir la mayor interacción posible con el usuario.</w:t>
-      </w:r>
-    </w:p>
-    <w:p>
-      <w:r>
-        <w:t>Por ello se ha desarrollado una web para la gestión de un centro deportivo, donde las principales actividades de los usuarios es el uso habitual de un centro deportivo, unido con la demanda de las pistas de pádel y un pequeño apartado, donde los usuarios tendrán a su disposición artículos, creados por los monitores del centro. Esa información les puede ser vital para su desarrollo físico o mental, aparte podrán escribir comentarios en los artículos y debatir con otros usuarios las distintas opiniones que pueden tener.</w:t>
+        <w:t xml:space="preserve">Realizado previamente </w:t>
+      </w:r>
+      <w:r>
+        <w:t>un examen exhaustivo de las aplicaciones web</w:t>
+      </w:r>
+      <w:r>
+        <w:t xml:space="preserve"> del sector, se puede ver que la mayoría son meramente informativas con poca interacción con el usuario, por lo tanto en este proyecto se ha buscado conseguir la mayor interacción posible con el usuario.</w:t>
+      </w:r>
+    </w:p>
+    <w:p>
+      <w:r>
+        <w:t>Por ello</w:t>
+      </w:r>
+      <w:r>
+        <w:t>,</w:t>
+      </w:r>
+      <w:r>
+        <w:t xml:space="preserve"> se ha desarrollado una </w:t>
+      </w:r>
+      <w:r>
+        <w:t xml:space="preserve">aplicación </w:t>
+      </w:r>
+      <w:r>
+        <w:t>web para la gestión de un centro deportivo, donde las principales actividades de los usuarios es el uso habitual de un centro deportivo, unido con la demanda de las pistas de pádel y un pequeño apartado, donde los usuarios tendrán a su disposición artículos, creados por los monitores del centro. Esa información les puede ser vital para su desarrollo físico o mental, aparte podrán escribir comentarios en los artículos y debatir con otros usuarios las distintas opiniones que pueden tener.</w:t>
       </w:r>
     </w:p>
     <w:p/>
@@ -3134,13 +3144,13 @@
         </w:numPr>
         <w:ind w:left="0" w:firstLine="0"/>
       </w:pPr>
-      <w:bookmarkStart w:id="5" w:name="_Toc41053974"/>
-      <w:bookmarkStart w:id="6" w:name="_Toc41060811"/>
+      <w:bookmarkStart w:id="4" w:name="_Toc41053974"/>
+      <w:bookmarkStart w:id="5" w:name="_Toc41060811"/>
       <w:r>
         <w:t>Herramientas utilizadas.</w:t>
       </w:r>
+      <w:bookmarkEnd w:id="4"/>
       <w:bookmarkEnd w:id="5"/>
-      <w:bookmarkEnd w:id="6"/>
     </w:p>
     <w:p>
       <w:pPr>
@@ -3166,8 +3176,8 @@
           <w:b/>
         </w:rPr>
       </w:pPr>
-      <w:bookmarkStart w:id="7" w:name="_Toc41053975"/>
-      <w:bookmarkStart w:id="8" w:name="_Toc41060812"/>
+      <w:bookmarkStart w:id="6" w:name="_Toc41053975"/>
+      <w:bookmarkStart w:id="7" w:name="_Toc41060812"/>
       <w:r>
         <w:rPr>
           <w:bCs w:val="0"/>
@@ -3175,7 +3185,7 @@
           <w:lang w:eastAsia="es-ES"/>
         </w:rPr>
         <w:drawing>
-          <wp:anchor distT="0" distB="0" distL="114300" distR="114300" simplePos="0" relativeHeight="251658240" behindDoc="0" locked="0" layoutInCell="1" allowOverlap="1" wp14:anchorId="708B976D" wp14:editId="363D28EF">
+          <wp:anchor distT="0" distB="0" distL="114300" distR="114300" simplePos="0" relativeHeight="251658240" behindDoc="0" locked="0" layoutInCell="1" allowOverlap="1" wp14:anchorId="48C9F0E3" wp14:editId="062B1ECB">
             <wp:simplePos x="0" y="0"/>
             <wp:positionH relativeFrom="margin">
               <wp:posOffset>4991100</wp:posOffset>
@@ -3237,8 +3247,8 @@
         </w:rPr>
         <w:t>Brackets</w:t>
       </w:r>
+      <w:bookmarkEnd w:id="6"/>
       <w:bookmarkEnd w:id="7"/>
-      <w:bookmarkEnd w:id="8"/>
     </w:p>
     <w:p>
       <w:pPr>
@@ -3273,30 +3283,52 @@
           <w:rStyle w:val="Strong"/>
           <w:b w:val="0"/>
         </w:rPr>
-        <w:t xml:space="preserve"> disponible para todas las plataformas y de código abierto</w:t>
+        <w:t xml:space="preserve"> disponi</w:t>
       </w:r>
       <w:r>
         <w:rPr>
           <w:rStyle w:val="Strong"/>
           <w:b w:val="0"/>
         </w:rPr>
-        <w:t>,</w:t>
+        <w:t>ble para todas las plataforma,</w:t>
       </w:r>
       <w:r>
         <w:rPr>
           <w:rStyle w:val="Strong"/>
           <w:b w:val="0"/>
         </w:rPr>
-        <w:t xml:space="preserve"> enfocado para  HTML, CSS y JavaScript. Con una amplia variedad de extensiones que te ayudaran a la hora de programar.</w:t>
-      </w:r>
-      <w:r>
-        <w:rPr>
-          <w:bCs/>
-          <w:noProof/>
-          <w:lang w:eastAsia="es-ES"/>
+        <w:t xml:space="preserve"> de código abierto</w:t>
+      </w:r>
+      <w:r>
+        <w:rPr>
+          <w:rStyle w:val="Strong"/>
+          <w:b w:val="0"/>
+        </w:rPr>
+        <w:t xml:space="preserve"> y totalmente gratuito</w:t>
+      </w:r>
+      <w:r>
+        <w:rPr>
+          <w:rStyle w:val="Strong"/>
+          <w:b w:val="0"/>
+        </w:rPr>
+        <w:t>,</w:t>
+      </w:r>
+      <w:r>
+        <w:rPr>
+          <w:rStyle w:val="Strong"/>
+          <w:b w:val="0"/>
         </w:rPr>
         <w:t xml:space="preserve"> </w:t>
       </w:r>
+      <w:r>
+        <w:rPr>
+          <w:rStyle w:val="Strong"/>
+          <w:b w:val="0"/>
+        </w:rPr>
+        <w:t>enfocado para  HTML, CSS y JavaScript. Con una amplia variedad de extensiones que te ayudaran a la hora de programar.</w:t>
+      </w:r>
+      <w:bookmarkStart w:id="8" w:name="_GoBack"/>
+      <w:bookmarkEnd w:id="8"/>
     </w:p>
     <w:p>
       <w:pPr>
@@ -3345,7 +3377,7 @@
           <w:lang w:eastAsia="es-ES"/>
         </w:rPr>
         <w:drawing>
-          <wp:anchor distT="0" distB="0" distL="114300" distR="114300" simplePos="0" relativeHeight="251659264" behindDoc="0" locked="0" layoutInCell="1" allowOverlap="1" wp14:anchorId="635827DF" wp14:editId="47FE880D">
+          <wp:anchor distT="0" distB="0" distL="114300" distR="114300" simplePos="0" relativeHeight="251659264" behindDoc="0" locked="0" layoutInCell="1" allowOverlap="1" wp14:anchorId="09CAC652" wp14:editId="4326DB15">
             <wp:simplePos x="0" y="0"/>
             <wp:positionH relativeFrom="margin">
               <wp:posOffset>5021580</wp:posOffset>
@@ -3419,7 +3451,35 @@
           <w:rStyle w:val="Strong"/>
           <w:b w:val="0"/>
         </w:rPr>
-        <w:t xml:space="preserve"> como servidor web ya que es fácil de instalar y utilizar. Tiene a la disposición de los usuarios un servidor web Apache, el gestor de sistema de base de datos MySQL y el intérprete para PHP.</w:t>
+        <w:t xml:space="preserve"> como servidor web</w:t>
+      </w:r>
+      <w:r>
+        <w:rPr>
+          <w:rStyle w:val="Strong"/>
+          <w:b w:val="0"/>
+        </w:rPr>
+        <w:t>,</w:t>
+      </w:r>
+      <w:r>
+        <w:rPr>
+          <w:rStyle w:val="Strong"/>
+          <w:b w:val="0"/>
+        </w:rPr>
+        <w:t xml:space="preserve"> ya que es fácil de instalar, es de código abierto y su uso es </w:t>
+      </w:r>
+      <w:r>
+        <w:rPr>
+          <w:rStyle w:val="Strong"/>
+          <w:b w:val="0"/>
+        </w:rPr>
+        <w:t xml:space="preserve">gratuito. </w:t>
+      </w:r>
+      <w:r>
+        <w:rPr>
+          <w:rStyle w:val="Strong"/>
+          <w:b w:val="0"/>
+        </w:rPr>
+        <w:t>Tiene a la disposición de los usuarios un servidor web Apache, el gestor de sistema de base de datos MySQL y el intérprete para PHP.</w:t>
       </w:r>
     </w:p>
     <w:p>
@@ -3445,25 +3505,44 @@
       </w:pPr>
       <w:bookmarkStart w:id="11" w:name="_Toc41053977"/>
       <w:bookmarkStart w:id="12" w:name="_Toc41060814"/>
-      <w:r>
-        <w:rPr>
-          <w:bCs w:val="0"/>
+      <w:proofErr w:type="gramStart"/>
+      <w:r>
+        <w:rPr>
+          <w:rStyle w:val="Strong"/>
+          <w:b/>
+        </w:rPr>
+        <w:t>phpMyAdmin</w:t>
+      </w:r>
+      <w:bookmarkEnd w:id="11"/>
+      <w:bookmarkEnd w:id="12"/>
+      <w:proofErr w:type="gramEnd"/>
+    </w:p>
+    <w:p>
+      <w:pPr>
+        <w:rPr>
+          <w:rStyle w:val="Strong"/>
+          <w:b w:val="0"/>
+        </w:rPr>
+      </w:pPr>
+      <w:r>
+        <w:rPr>
+          <w:bCs/>
           <w:noProof/>
           <w:lang w:eastAsia="es-ES"/>
         </w:rPr>
         <w:drawing>
-          <wp:anchor distT="0" distB="0" distL="114300" distR="114300" simplePos="0" relativeHeight="251660288" behindDoc="0" locked="0" layoutInCell="1" allowOverlap="1" wp14:anchorId="70A8F671" wp14:editId="1D034144">
+          <wp:anchor distT="0" distB="0" distL="114300" distR="114300" simplePos="0" relativeHeight="251669504" behindDoc="0" locked="0" layoutInCell="1" allowOverlap="1" wp14:anchorId="44AF7D4F" wp14:editId="1B6720E2">
             <wp:simplePos x="0" y="0"/>
             <wp:positionH relativeFrom="margin">
-              <wp:posOffset>5022215</wp:posOffset>
+              <wp:posOffset>4561205</wp:posOffset>
             </wp:positionH>
             <wp:positionV relativeFrom="margin">
-              <wp:posOffset>5030470</wp:posOffset>
+              <wp:posOffset>5078095</wp:posOffset>
             </wp:positionV>
-            <wp:extent cx="675640" cy="710565"/>
-            <wp:effectExtent l="0" t="0" r="0" b="0"/>
+            <wp:extent cx="1152525" cy="628015"/>
+            <wp:effectExtent l="0" t="0" r="9525" b="635"/>
             <wp:wrapSquare wrapText="bothSides"/>
-            <wp:docPr id="20" name="Picture 20"/>
+            <wp:docPr id="9" name="Picture 9"/>
             <wp:cNvGraphicFramePr>
               <a:graphicFrameLocks xmlns:a="http://schemas.openxmlformats.org/drawingml/2006/main" noChangeAspect="1"/>
             </wp:cNvGraphicFramePr>
@@ -3475,7 +3554,7 @@
                     <pic:cNvPicPr/>
                   </pic:nvPicPr>
                   <pic:blipFill>
-                    <a:blip r:embed="rId15">
+                    <a:blip r:embed="rId15" cstate="print">
                       <a:extLst>
                         <a:ext uri="{28A0092B-C50C-407E-A947-70E740481C1C}">
                           <a14:useLocalDpi xmlns:a14="http://schemas.microsoft.com/office/drawing/2010/main" val="0"/>
@@ -3489,7 +3568,7 @@
                   <pic:spPr>
                     <a:xfrm>
                       <a:off x="0" y="0"/>
-                      <a:ext cx="675640" cy="710565"/>
+                      <a:ext cx="1152525" cy="628015"/>
                     </a:xfrm>
                     <a:prstGeom prst="rect">
                       <a:avLst/>
@@ -3507,80 +3586,90 @@
           </wp:anchor>
         </w:drawing>
       </w:r>
-      <w:proofErr w:type="gramStart"/>
-      <w:r>
-        <w:rPr>
-          <w:rStyle w:val="Strong"/>
-          <w:b/>
-        </w:rPr>
-        <w:t>phpMyAdmin</w:t>
-      </w:r>
-      <w:bookmarkEnd w:id="11"/>
-      <w:bookmarkEnd w:id="12"/>
-      <w:proofErr w:type="gramEnd"/>
-    </w:p>
-    <w:p>
-      <w:pPr>
+      <w:r>
         <w:rPr>
           <w:rStyle w:val="Strong"/>
           <w:b w:val="0"/>
         </w:rPr>
-      </w:pPr>
+        <w:t>Para la gestión de base de datos se ha utilizado phpMyAdmin</w:t>
+      </w:r>
       <w:r>
         <w:rPr>
           <w:rStyle w:val="Strong"/>
           <w:b w:val="0"/>
         </w:rPr>
-        <w:t>Para la gestión de base de datos se ha utilizado phpMyAdmin</w:t>
+        <w:t xml:space="preserve"> v5.0.2</w:t>
       </w:r>
       <w:r>
         <w:rPr>
           <w:rStyle w:val="Strong"/>
           <w:b w:val="0"/>
         </w:rPr>
-        <w:t xml:space="preserve"> v5.0.2</w:t>
+        <w:t xml:space="preserve"> ya que viene incluido con</w:t>
       </w:r>
       <w:r>
         <w:rPr>
           <w:rStyle w:val="Strong"/>
           <w:b w:val="0"/>
         </w:rPr>
-        <w:t xml:space="preserve"> ya que viene incluido con</w:t>
+        <w:t xml:space="preserve"> XAMPP. Es una herramienta </w:t>
       </w:r>
       <w:r>
         <w:rPr>
           <w:rStyle w:val="Strong"/>
           <w:b w:val="0"/>
         </w:rPr>
-        <w:t xml:space="preserve"> XAMPP. Es una herramienta </w:t>
+        <w:t>que facilita la acción</w:t>
       </w:r>
       <w:r>
         <w:rPr>
           <w:rStyle w:val="Strong"/>
           <w:b w:val="0"/>
         </w:rPr>
-        <w:t>que facilita la acción</w:t>
+        <w:t xml:space="preserve"> de crear y gestionar una base de datos</w:t>
       </w:r>
       <w:r>
         <w:rPr>
           <w:rStyle w:val="Strong"/>
           <w:b w:val="0"/>
         </w:rPr>
-        <w:t xml:space="preserve"> de crear y gestionar una base de datos</w:t>
+        <w:t>,</w:t>
       </w:r>
       <w:r>
         <w:rPr>
           <w:rStyle w:val="Strong"/>
           <w:b w:val="0"/>
         </w:rPr>
-        <w:t xml:space="preserve"> y además</w:t>
+        <w:t xml:space="preserve"> </w:t>
       </w:r>
       <w:r>
         <w:rPr>
           <w:rStyle w:val="Strong"/>
           <w:b w:val="0"/>
         </w:rPr>
-        <w:t xml:space="preserve"> incluye interfaz gráfica.</w:t>
+        <w:t>formular tus sentencias  SQL (</w:t>
+      </w:r>
+      <w:r>
+        <w:rPr>
+          <w:rFonts w:cs="Arial"/>
+          <w:color w:val="222222"/>
+          <w:shd w:val="clear" w:color="auto" w:fill="FFFFFF"/>
+        </w:rPr>
+        <w:t>Structured Query Language</w:t>
+      </w:r>
+      <w:r>
+        <w:rPr>
+          <w:rStyle w:val="Strong"/>
+          <w:b w:val="0"/>
+        </w:rPr>
+        <w:t xml:space="preserve">) e </w:t>
+      </w:r>
+      <w:r>
+        <w:rPr>
+          <w:rStyle w:val="Strong"/>
+          <w:b w:val="0"/>
+        </w:rPr>
+        <w:t>incluye interfaz gráfica.</w:t>
       </w:r>
     </w:p>
     <w:p>
@@ -3619,29 +3708,30 @@
     <w:p>
       <w:pPr>
         <w:rPr>
-          <w:rStyle w:val="Strong"/>
-          <w:b w:val="0"/>
-        </w:rPr>
-      </w:pPr>
-      <w:r>
-        <w:rPr>
           <w:bCs/>
           <w:noProof/>
           <w:lang w:eastAsia="es-ES"/>
         </w:rPr>
+      </w:pPr>
+      <w:r>
+        <w:rPr>
+          <w:bCs/>
+          <w:noProof/>
+          <w:lang w:eastAsia="es-ES"/>
+        </w:rPr>
         <w:drawing>
-          <wp:anchor distT="0" distB="0" distL="114300" distR="114300" simplePos="0" relativeHeight="251661312" behindDoc="0" locked="0" layoutInCell="1" allowOverlap="1" wp14:anchorId="2CEBE71A" wp14:editId="710DAB1B">
+          <wp:anchor distT="0" distB="0" distL="114300" distR="114300" simplePos="0" relativeHeight="251670528" behindDoc="0" locked="0" layoutInCell="1" allowOverlap="1" wp14:anchorId="2481F9F8" wp14:editId="295F6CF2">
             <wp:simplePos x="0" y="0"/>
             <wp:positionH relativeFrom="margin">
-              <wp:posOffset>4937760</wp:posOffset>
+              <wp:posOffset>5046345</wp:posOffset>
             </wp:positionH>
             <wp:positionV relativeFrom="margin">
-              <wp:posOffset>6853555</wp:posOffset>
+              <wp:posOffset>6875780</wp:posOffset>
             </wp:positionV>
-            <wp:extent cx="779145" cy="713105"/>
-            <wp:effectExtent l="0" t="0" r="1905" b="0"/>
+            <wp:extent cx="691515" cy="675640"/>
+            <wp:effectExtent l="0" t="0" r="0" b="0"/>
             <wp:wrapSquare wrapText="bothSides"/>
-            <wp:docPr id="21" name="Picture 21"/>
+            <wp:docPr id="12" name="Picture 12"/>
             <wp:cNvGraphicFramePr>
               <a:graphicFrameLocks xmlns:a="http://schemas.openxmlformats.org/drawingml/2006/main" noChangeAspect="1"/>
             </wp:cNvGraphicFramePr>
@@ -3667,7 +3757,7 @@
                   <pic:spPr>
                     <a:xfrm>
                       <a:off x="0" y="0"/>
-                      <a:ext cx="779145" cy="713105"/>
+                      <a:ext cx="691515" cy="675640"/>
                     </a:xfrm>
                     <a:prstGeom prst="rect">
                       <a:avLst/>
@@ -3721,27 +3811,34 @@
         </w:rPr>
         <w:t xml:space="preserve"> </w:t>
       </w:r>
+      <w:bookmarkStart w:id="15" w:name="_Toc41053979"/>
+    </w:p>
+    <w:p>
+      <w:pPr>
+        <w:spacing w:after="0" w:line="240" w:lineRule="auto"/>
+        <w:jc w:val="left"/>
+        <w:rPr>
+          <w:bCs/>
+          <w:noProof/>
+          <w:lang w:eastAsia="es-ES"/>
+        </w:rPr>
+      </w:pPr>
+      <w:r>
+        <w:rPr>
+          <w:bCs/>
+          <w:noProof/>
+          <w:lang w:eastAsia="es-ES"/>
+        </w:rPr>
+        <w:br w:type="page"/>
+      </w:r>
     </w:p>
     <w:p>
       <w:pPr>
         <w:rPr>
           <w:rStyle w:val="Strong"/>
-        </w:rPr>
-      </w:pPr>
-    </w:p>
-    <w:p>
-      <w:pPr>
-        <w:pStyle w:val="Heading2"/>
-        <w:numPr>
-          <w:ilvl w:val="0"/>
-          <w:numId w:val="0"/>
-        </w:numPr>
-        <w:rPr>
-          <w:rStyle w:val="Strong"/>
-          <w:b/>
-        </w:rPr>
-      </w:pPr>
-      <w:bookmarkStart w:id="15" w:name="_Toc41053979"/>
+          <w:b w:val="0"/>
+        </w:rPr>
+      </w:pPr>
     </w:p>
     <w:p>
       <w:pPr>
@@ -3784,10 +3881,10 @@
           <wp:anchor distT="0" distB="0" distL="114300" distR="114300" simplePos="0" relativeHeight="251662336" behindDoc="0" locked="0" layoutInCell="1" allowOverlap="1" wp14:anchorId="1740049C" wp14:editId="0DFD8681">
             <wp:simplePos x="0" y="0"/>
             <wp:positionH relativeFrom="margin">
-              <wp:posOffset>5049520</wp:posOffset>
+              <wp:posOffset>5033010</wp:posOffset>
             </wp:positionH>
             <wp:positionV relativeFrom="margin">
-              <wp:posOffset>657225</wp:posOffset>
+              <wp:posOffset>712470</wp:posOffset>
             </wp:positionV>
             <wp:extent cx="683260" cy="683260"/>
             <wp:effectExtent l="0" t="0" r="2540" b="2540"/>
@@ -3841,7 +3938,7 @@
           <w:rStyle w:val="Strong"/>
           <w:b w:val="0"/>
         </w:rPr>
-        <w:t>Para el control de versiones se ha elegido GitKraken</w:t>
+        <w:t>GitKraken</w:t>
       </w:r>
       <w:r>
         <w:rPr>
@@ -3855,33 +3952,49 @@
           <w:rStyle w:val="Strong"/>
           <w:b w:val="0"/>
         </w:rPr>
-        <w:t xml:space="preserve"> por su facilidad para llevar a cabo el seguimiento</w:t>
+        <w:t xml:space="preserve"> es un controlad</w:t>
       </w:r>
       <w:r>
         <w:rPr>
           <w:rStyle w:val="Strong"/>
           <w:b w:val="0"/>
         </w:rPr>
-        <w:t xml:space="preserve"> de</w:t>
+        <w:t>or de versiones multiplataforma</w:t>
       </w:r>
       <w:r>
         <w:rPr>
           <w:rStyle w:val="Strong"/>
           <w:b w:val="0"/>
         </w:rPr>
-        <w:t xml:space="preserve"> nuestros repositorios y su interfaz gráfica que se aleja de los demás controladores de versiones.</w:t>
-      </w:r>
-    </w:p>
-    <w:p>
-      <w:pPr>
-        <w:pStyle w:val="Heading1"/>
-        <w:numPr>
-          <w:ilvl w:val="0"/>
-          <w:numId w:val="0"/>
-        </w:numPr>
-        <w:rPr>
-          <w:sz w:val="24"/>
-          <w:szCs w:val="24"/>
+        <w:t>, que además, desde su última versión ha añadido una aplicación de tableros Kanban, capaz de unirse con los repositorios para tener una mayor organización de tus proyectos dentro de la misma aplicación</w:t>
+      </w:r>
+      <w:r>
+        <w:rPr>
+          <w:rStyle w:val="Strong"/>
+          <w:b w:val="0"/>
+        </w:rPr>
+        <w:t xml:space="preserve"> y totalmente gratuito.</w:t>
+      </w:r>
+    </w:p>
+    <w:p>
+      <w:pPr>
+        <w:rPr>
+          <w:rStyle w:val="Strong"/>
+          <w:b w:val="0"/>
+        </w:rPr>
+      </w:pPr>
+      <w:r>
+        <w:rPr>
+          <w:rStyle w:val="Strong"/>
+          <w:b w:val="0"/>
+        </w:rPr>
+        <w:t>Además su interfaz gráfica destaca contra otros controladores de versiones.</w:t>
+      </w:r>
+    </w:p>
+    <w:p>
+      <w:pPr>
+        <w:rPr>
+          <w:bCs/>
         </w:rPr>
       </w:pPr>
     </w:p>
@@ -3927,13 +4040,13 @@
           <w:lang w:eastAsia="es-ES"/>
         </w:rPr>
         <w:drawing>
-          <wp:anchor distT="0" distB="0" distL="114300" distR="114300" simplePos="0" relativeHeight="251665408" behindDoc="0" locked="0" layoutInCell="1" allowOverlap="1" wp14:anchorId="521DAE52" wp14:editId="57B5671D">
+          <wp:anchor distT="0" distB="0" distL="114300" distR="114300" simplePos="0" relativeHeight="251665408" behindDoc="0" locked="0" layoutInCell="1" allowOverlap="1" wp14:anchorId="53241D71" wp14:editId="2B8A53A2">
             <wp:simplePos x="0" y="0"/>
             <wp:positionH relativeFrom="margin">
-              <wp:posOffset>5053330</wp:posOffset>
+              <wp:posOffset>5047615</wp:posOffset>
             </wp:positionH>
             <wp:positionV relativeFrom="margin">
-              <wp:posOffset>3023235</wp:posOffset>
+              <wp:posOffset>3674745</wp:posOffset>
             </wp:positionV>
             <wp:extent cx="651510" cy="700405"/>
             <wp:effectExtent l="0" t="0" r="0" b="4445"/>
@@ -4014,13 +4127,13 @@
           <w:lang w:eastAsia="es-ES"/>
         </w:rPr>
         <w:drawing>
-          <wp:anchor distT="0" distB="0" distL="114300" distR="114300" simplePos="0" relativeHeight="251664384" behindDoc="0" locked="0" layoutInCell="1" allowOverlap="1" wp14:anchorId="6541AFE1" wp14:editId="24053D9B">
+          <wp:anchor distT="0" distB="0" distL="114300" distR="114300" simplePos="0" relativeHeight="251664384" behindDoc="0" locked="0" layoutInCell="1" allowOverlap="1" wp14:anchorId="525830C6" wp14:editId="1C53EF67">
             <wp:simplePos x="0" y="0"/>
             <wp:positionH relativeFrom="margin">
-              <wp:posOffset>5045710</wp:posOffset>
+              <wp:posOffset>5031105</wp:posOffset>
             </wp:positionH>
             <wp:positionV relativeFrom="margin">
-              <wp:posOffset>4584700</wp:posOffset>
+              <wp:posOffset>5203825</wp:posOffset>
             </wp:positionV>
             <wp:extent cx="648970" cy="699135"/>
             <wp:effectExtent l="0" t="0" r="0" b="5715"/>
@@ -4111,13 +4224,13 @@
           <w:lang w:eastAsia="es-ES"/>
         </w:rPr>
         <w:drawing>
-          <wp:anchor distT="0" distB="0" distL="114300" distR="114300" simplePos="0" relativeHeight="251666432" behindDoc="0" locked="0" layoutInCell="1" allowOverlap="1" wp14:anchorId="7819283D" wp14:editId="7829B08E">
+          <wp:anchor distT="0" distB="0" distL="114300" distR="114300" simplePos="0" relativeHeight="251666432" behindDoc="0" locked="0" layoutInCell="1" allowOverlap="1" wp14:anchorId="41043346" wp14:editId="592FEDDB">
             <wp:simplePos x="0" y="0"/>
             <wp:positionH relativeFrom="margin">
-              <wp:posOffset>4998085</wp:posOffset>
+              <wp:posOffset>4973320</wp:posOffset>
             </wp:positionH>
             <wp:positionV relativeFrom="margin">
-              <wp:posOffset>6126480</wp:posOffset>
+              <wp:posOffset>6737350</wp:posOffset>
             </wp:positionV>
             <wp:extent cx="699135" cy="699135"/>
             <wp:effectExtent l="0" t="0" r="5715" b="5715"/>
@@ -4170,13 +4283,28 @@
         <w:t>Bootstrap v4.4.1 e</w:t>
       </w:r>
       <w:r>
-        <w:t xml:space="preserve">s un framework CSS para dar forma a un sitio web mediante librerías CSS que contiene plantillas de diseño con botones, tipografías, formularios, menús de navegación y otros muchos elementos </w:t>
+        <w:t>s un framework CSS para dar forma a un s</w:t>
+      </w:r>
+      <w:r>
+        <w:t xml:space="preserve">itio web mediante librerías CSS, </w:t>
+      </w:r>
+      <w:r>
+        <w:t xml:space="preserve">que contiene plantillas de diseño con botones, tipografías, formularios, menús de navegación y otros muchos elementos </w:t>
       </w:r>
       <w:r>
         <w:t>tanto HTML como</w:t>
       </w:r>
       <w:r>
         <w:t xml:space="preserve"> CSS.</w:t>
+      </w:r>
+    </w:p>
+    <w:p>
+      <w:pPr>
+        <w:spacing w:after="0" w:line="240" w:lineRule="auto"/>
+        <w:jc w:val="left"/>
+      </w:pPr>
+      <w:r>
+        <w:br w:type="page"/>
       </w:r>
     </w:p>
     <w:p/>
@@ -4192,6 +4320,67 @@
       <w:bookmarkStart w:id="25" w:name="_Toc41053984"/>
       <w:bookmarkStart w:id="26" w:name="_Toc41060821"/>
       <w:r>
+        <w:rPr>
+          <w:noProof/>
+          <w:lang w:eastAsia="es-ES"/>
+        </w:rPr>
+        <w:drawing>
+          <wp:anchor distT="0" distB="0" distL="114300" distR="114300" simplePos="0" relativeHeight="251668480" behindDoc="0" locked="0" layoutInCell="1" allowOverlap="1" wp14:anchorId="29B3FF53" wp14:editId="7956D3F6">
+            <wp:simplePos x="0" y="0"/>
+            <wp:positionH relativeFrom="margin">
+              <wp:posOffset>5055235</wp:posOffset>
+            </wp:positionH>
+            <wp:positionV relativeFrom="margin">
+              <wp:posOffset>751840</wp:posOffset>
+            </wp:positionV>
+            <wp:extent cx="657225" cy="683260"/>
+            <wp:effectExtent l="0" t="0" r="9525" b="2540"/>
+            <wp:wrapSquare wrapText="bothSides"/>
+            <wp:docPr id="29" name="Picture 29"/>
+            <wp:cNvGraphicFramePr>
+              <a:graphicFrameLocks xmlns:a="http://schemas.openxmlformats.org/drawingml/2006/main" noChangeAspect="1"/>
+            </wp:cNvGraphicFramePr>
+            <a:graphic xmlns:a="http://schemas.openxmlformats.org/drawingml/2006/main">
+              <a:graphicData uri="http://schemas.openxmlformats.org/drawingml/2006/picture">
+                <pic:pic xmlns:pic="http://schemas.openxmlformats.org/drawingml/2006/picture">
+                  <pic:nvPicPr>
+                    <pic:cNvPr id="0" name="laravel.png"/>
+                    <pic:cNvPicPr/>
+                  </pic:nvPicPr>
+                  <pic:blipFill>
+                    <a:blip r:embed="rId21" cstate="print">
+                      <a:extLst>
+                        <a:ext uri="{28A0092B-C50C-407E-A947-70E740481C1C}">
+                          <a14:useLocalDpi xmlns:a14="http://schemas.microsoft.com/office/drawing/2010/main" val="0"/>
+                        </a:ext>
+                      </a:extLst>
+                    </a:blip>
+                    <a:stretch>
+                      <a:fillRect/>
+                    </a:stretch>
+                  </pic:blipFill>
+                  <pic:spPr>
+                    <a:xfrm>
+                      <a:off x="0" y="0"/>
+                      <a:ext cx="657225" cy="683260"/>
+                    </a:xfrm>
+                    <a:prstGeom prst="rect">
+                      <a:avLst/>
+                    </a:prstGeom>
+                  </pic:spPr>
+                </pic:pic>
+              </a:graphicData>
+            </a:graphic>
+            <wp14:sizeRelH relativeFrom="margin">
+              <wp14:pctWidth>0</wp14:pctWidth>
+            </wp14:sizeRelH>
+            <wp14:sizeRelV relativeFrom="margin">
+              <wp14:pctHeight>0</wp14:pctHeight>
+            </wp14:sizeRelV>
+          </wp:anchor>
+        </w:drawing>
+      </w:r>
+      <w:r>
         <w:t>JQuery</w:t>
       </w:r>
       <w:bookmarkEnd w:id="25"/>
@@ -4204,7 +4393,7 @@
           <w:lang w:eastAsia="es-ES"/>
         </w:rPr>
         <w:drawing>
-          <wp:anchor distT="0" distB="0" distL="114300" distR="114300" simplePos="0" relativeHeight="251667456" behindDoc="0" locked="0" layoutInCell="1" allowOverlap="1" wp14:anchorId="72673649" wp14:editId="7C9A94B6">
+          <wp:anchor distT="0" distB="0" distL="114300" distR="114300" simplePos="0" relativeHeight="251667456" behindDoc="0" locked="0" layoutInCell="1" allowOverlap="1" wp14:anchorId="193132AF" wp14:editId="0F7229A3">
             <wp:simplePos x="0" y="0"/>
             <wp:positionH relativeFrom="margin">
               <wp:posOffset>5029200</wp:posOffset>
@@ -4227,7 +4416,7 @@
                     <pic:cNvPicPr/>
                   </pic:nvPicPr>
                   <pic:blipFill>
-                    <a:blip r:embed="rId21" cstate="print">
+                    <a:blip r:embed="rId22" cstate="print">
                       <a:extLst>
                         <a:ext uri="{28A0092B-C50C-407E-A947-70E740481C1C}">
                           <a14:useLocalDpi xmlns:a14="http://schemas.microsoft.com/office/drawing/2010/main" val="0"/>
@@ -4295,18 +4484,9 @@
       <w:r>
         <w:t>peticiones Ajax.</w:t>
       </w:r>
+      <w:bookmarkStart w:id="27" w:name="_Toc41053985"/>
     </w:p>
     <w:p/>
-    <w:p>
-      <w:pPr>
-        <w:pStyle w:val="Heading2"/>
-        <w:numPr>
-          <w:ilvl w:val="0"/>
-          <w:numId w:val="0"/>
-        </w:numPr>
-      </w:pPr>
-      <w:bookmarkStart w:id="27" w:name="_Toc41053985"/>
-    </w:p>
     <w:p>
       <w:pPr>
         <w:pStyle w:val="Heading2"/>
@@ -4325,67 +4505,6 @@
     </w:p>
     <w:p>
       <w:r>
-        <w:rPr>
-          <w:noProof/>
-          <w:lang w:eastAsia="es-ES"/>
-        </w:rPr>
-        <w:drawing>
-          <wp:anchor distT="0" distB="0" distL="114300" distR="114300" simplePos="0" relativeHeight="251668480" behindDoc="0" locked="0" layoutInCell="1" allowOverlap="1" wp14:anchorId="5148169B" wp14:editId="55982853">
-            <wp:simplePos x="0" y="0"/>
-            <wp:positionH relativeFrom="margin">
-              <wp:posOffset>5019675</wp:posOffset>
-            </wp:positionH>
-            <wp:positionV relativeFrom="margin">
-              <wp:posOffset>1078865</wp:posOffset>
-            </wp:positionV>
-            <wp:extent cx="657225" cy="683260"/>
-            <wp:effectExtent l="0" t="0" r="9525" b="2540"/>
-            <wp:wrapSquare wrapText="bothSides"/>
-            <wp:docPr id="29" name="Picture 29"/>
-            <wp:cNvGraphicFramePr>
-              <a:graphicFrameLocks xmlns:a="http://schemas.openxmlformats.org/drawingml/2006/main" noChangeAspect="1"/>
-            </wp:cNvGraphicFramePr>
-            <a:graphic xmlns:a="http://schemas.openxmlformats.org/drawingml/2006/main">
-              <a:graphicData uri="http://schemas.openxmlformats.org/drawingml/2006/picture">
-                <pic:pic xmlns:pic="http://schemas.openxmlformats.org/drawingml/2006/picture">
-                  <pic:nvPicPr>
-                    <pic:cNvPr id="0" name="laravel.png"/>
-                    <pic:cNvPicPr/>
-                  </pic:nvPicPr>
-                  <pic:blipFill>
-                    <a:blip r:embed="rId22" cstate="print">
-                      <a:extLst>
-                        <a:ext uri="{28A0092B-C50C-407E-A947-70E740481C1C}">
-                          <a14:useLocalDpi xmlns:a14="http://schemas.microsoft.com/office/drawing/2010/main" val="0"/>
-                        </a:ext>
-                      </a:extLst>
-                    </a:blip>
-                    <a:stretch>
-                      <a:fillRect/>
-                    </a:stretch>
-                  </pic:blipFill>
-                  <pic:spPr>
-                    <a:xfrm>
-                      <a:off x="0" y="0"/>
-                      <a:ext cx="657225" cy="683260"/>
-                    </a:xfrm>
-                    <a:prstGeom prst="rect">
-                      <a:avLst/>
-                    </a:prstGeom>
-                  </pic:spPr>
-                </pic:pic>
-              </a:graphicData>
-            </a:graphic>
-            <wp14:sizeRelH relativeFrom="margin">
-              <wp14:pctWidth>0</wp14:pctWidth>
-            </wp14:sizeRelH>
-            <wp14:sizeRelV relativeFrom="margin">
-              <wp14:pctHeight>0</wp14:pctHeight>
-            </wp14:sizeRelV>
-          </wp:anchor>
-        </w:drawing>
-      </w:r>
-      <w:r>
         <w:t>Laravel</w:t>
       </w:r>
       <w:r>
@@ -4491,17 +4610,31 @@
     <w:p>
       <w:pPr>
         <w:rPr>
+          <w:lang w:eastAsia="es-ES"/>
+        </w:rPr>
+      </w:pPr>
+      <w:r>
+        <w:rPr>
+          <w:lang w:eastAsia="es-ES"/>
+        </w:rPr>
+        <w:t xml:space="preserve">Otro apartado que tendrán los usuarios que tengan el servicio de pádel, tenis o ambos para ver todas las pistas disponibles mostrando así las </w:t>
+      </w:r>
+      <w:r>
+        <w:rPr>
+          <w:lang w:eastAsia="es-ES"/>
+        </w:rPr>
+        <w:lastRenderedPageBreak/>
+        <w:t>ocupadas y libres donde el usuario podrá inscribirse en una partida, los partidos durarán aproximadamente 2 horas, dentro de una misma partida solo se podrán unir entre 4 o 2  jugadores diferentes. Solo podrán reservar 1 partida por día.</w:t>
+      </w:r>
+    </w:p>
+    <w:p>
+      <w:pPr>
+        <w:rPr>
           <w:rFonts w:ascii="Times New Roman" w:hAnsi="Times New Roman" w:cs="Times New Roman"/>
           <w:szCs w:val="24"/>
           <w:lang w:eastAsia="es-ES"/>
         </w:rPr>
       </w:pPr>
-      <w:r>
-        <w:rPr>
-          <w:lang w:eastAsia="es-ES"/>
-        </w:rPr>
-        <w:t>Otro apartado que tendrán los usuarios que tengan el servicio de pádel, tenis o ambos para ver todas las pistas disponibles mostrando así las ocupadas y libres donde el usuario podrá inscribirse en una partida, los partidos durarán aproximadamente 2 horas, dentro de una misma partida solo se podrán unir entre 4 o 2  jugadores diferentes. Solo podrán reservar 1 partida por día.</w:t>
-      </w:r>
     </w:p>
     <w:p>
       <w:pPr>
@@ -4596,41 +4729,6 @@
           <w:szCs w:val="24"/>
           <w:lang w:eastAsia="es-ES"/>
         </w:rPr>
-      </w:pPr>
-      <w:r>
-        <w:rPr>
-          <w:lang w:eastAsia="es-ES"/>
-        </w:rPr>
-        <w:t>La web dispondrá torneos de pádel/tenis para todos los usuarios que quieran inscribirse y los resultados serán guardados por los administradores.</w:t>
-      </w:r>
-    </w:p>
-    <w:p>
-      <w:pPr>
-        <w:rPr>
-          <w:rFonts w:ascii="Times New Roman" w:hAnsi="Times New Roman" w:cs="Times New Roman"/>
-          <w:szCs w:val="24"/>
-          <w:lang w:eastAsia="es-ES"/>
-        </w:rPr>
-      </w:pPr>
-    </w:p>
-    <w:p>
-      <w:pPr>
-        <w:pStyle w:val="Heading2"/>
-        <w:numPr>
-          <w:ilvl w:val="0"/>
-          <w:numId w:val="0"/>
-        </w:numPr>
-      </w:pPr>
-      <w:bookmarkStart w:id="33" w:name="_Toc41053988"/>
-    </w:p>
-    <w:p>
-      <w:pPr>
-        <w:pStyle w:val="Heading2"/>
-        <w:numPr>
-          <w:ilvl w:val="1"/>
-          <w:numId w:val="2"/>
-        </w:numPr>
-        <w:ind w:left="0" w:firstLine="0"/>
         <w:sectPr>
           <w:headerReference w:type="default" r:id="rId23"/>
           <w:footerReference w:type="default" r:id="rId24"/>
@@ -4642,15 +4740,19 @@
           <w:docGrid w:linePitch="360"/>
         </w:sectPr>
       </w:pPr>
-    </w:p>
-    <w:p>
-      <w:pPr>
-        <w:pStyle w:val="Heading2"/>
-        <w:numPr>
-          <w:ilvl w:val="0"/>
-          <w:numId w:val="0"/>
-        </w:numPr>
-      </w:pPr>
+      <w:r>
+        <w:rPr>
+          <w:lang w:eastAsia="es-ES"/>
+        </w:rPr>
+        <w:t>La web dispondrá torneos de pádel/tenis para todos los usuarios que quieran inscribirse y los resultados serán guardados por los ad</w:t>
+      </w:r>
+      <w:bookmarkStart w:id="33" w:name="_Toc41053988"/>
+      <w:r>
+        <w:rPr>
+          <w:lang w:eastAsia="es-ES"/>
+        </w:rPr>
+        <w:t>ministradores</w:t>
+      </w:r>
     </w:p>
     <w:p>
       <w:pPr>
@@ -4789,6 +4891,9 @@
       <w:bookmarkEnd w:id="43"/>
     </w:p>
     <w:p>
+      <w:bookmarkStart w:id="44" w:name="_Toc41060830"/>
+    </w:p>
+    <w:p>
       <w:pPr>
         <w:pStyle w:val="Heading2"/>
         <w:numPr>
@@ -4796,7 +4901,6 @@
           <w:numId w:val="3"/>
         </w:numPr>
       </w:pPr>
-      <w:bookmarkStart w:id="44" w:name="_Toc41060830"/>
       <w:r>
         <w:t>Base de datos</w:t>
       </w:r>
@@ -6664,7 +6768,13 @@
         </w:r>
       </w:fldSimple>
       <w:r>
-        <w:t xml:space="preserve"> Casos de usos- Speed Up</w:t>
+        <w:t xml:space="preserve"> Casos de usos</w:t>
+      </w:r>
+      <w:r>
+        <w:t xml:space="preserve"> </w:t>
+      </w:r>
+      <w:r>
+        <w:t>- Speed Up</w:t>
       </w:r>
     </w:p>
     <w:p>
@@ -6737,7 +6847,13 @@
         <w:t xml:space="preserve"> </w:t>
       </w:r>
       <w:r>
-        <w:t>Casos de usos- Speed Up</w:t>
+        <w:t>Casos de usos</w:t>
+      </w:r>
+      <w:r>
+        <w:t xml:space="preserve"> </w:t>
+      </w:r>
+      <w:r>
+        <w:t>- Speed Up</w:t>
       </w:r>
       <w:r>
         <w:br w:type="page"/>
@@ -6869,7 +6985,7 @@
     </w:r>
     <w:sdt>
       <w:sdtPr>
-        <w:id w:val="-1364285768"/>
+        <w:id w:val="2010864156"/>
         <w:docPartObj>
           <w:docPartGallery w:val="Page Numbers (Bottom of Page)"/>
           <w:docPartUnique/>
@@ -6894,7 +7010,7 @@
           <w:rPr>
             <w:noProof/>
           </w:rPr>
-          <w:t>13</w:t>
+          <w:t>9</w:t>
         </w:r>
         <w:r>
           <w:rPr>
@@ -6945,7 +7061,7 @@
         <w:lang w:eastAsia="es-ES"/>
       </w:rPr>
       <w:drawing>
-        <wp:anchor distT="0" distB="0" distL="0" distR="0" simplePos="0" relativeHeight="251659264" behindDoc="1" locked="0" layoutInCell="1" allowOverlap="1" wp14:anchorId="31C85BD6" wp14:editId="6E77E380">
+        <wp:anchor distT="0" distB="0" distL="0" distR="0" simplePos="0" relativeHeight="251659264" behindDoc="1" locked="0" layoutInCell="1" allowOverlap="1" wp14:anchorId="2CE9D71B" wp14:editId="21EDFB1B">
           <wp:simplePos x="0" y="0"/>
           <wp:positionH relativeFrom="margin">
             <wp:posOffset>-412750</wp:posOffset>
@@ -6956,7 +7072,7 @@
           <wp:extent cx="524510" cy="563880"/>
           <wp:effectExtent l="0" t="0" r="8890" b="7620"/>
           <wp:wrapNone/>
-          <wp:docPr id="37" name="Imagen5"/>
+          <wp:docPr id="13" name="Imagen5"/>
           <wp:cNvGraphicFramePr>
             <a:graphicFrameLocks xmlns:a="http://schemas.openxmlformats.org/drawingml/2006/main" noChangeAspect="1"/>
           </wp:cNvGraphicFramePr>
@@ -6996,7 +7112,7 @@
         <w:lang w:eastAsia="es-ES"/>
       </w:rPr>
       <w:drawing>
-        <wp:anchor distT="0" distB="0" distL="0" distR="0" simplePos="0" relativeHeight="251660288" behindDoc="1" locked="0" layoutInCell="1" allowOverlap="1" wp14:anchorId="44BA3ED5" wp14:editId="38094AB2">
+        <wp:anchor distT="0" distB="0" distL="0" distR="0" simplePos="0" relativeHeight="251660288" behindDoc="1" locked="0" layoutInCell="1" allowOverlap="1" wp14:anchorId="41C6FB8C" wp14:editId="09AD014E">
           <wp:simplePos x="0" y="0"/>
           <wp:positionH relativeFrom="column">
             <wp:posOffset>477520</wp:posOffset>
@@ -7007,7 +7123,7 @@
           <wp:extent cx="1812290" cy="634365"/>
           <wp:effectExtent l="0" t="0" r="0" b="0"/>
           <wp:wrapNone/>
-          <wp:docPr id="36" name="Imagen4"/>
+          <wp:docPr id="14" name="Imagen4"/>
           <wp:cNvGraphicFramePr>
             <a:graphicFrameLocks xmlns:a="http://schemas.openxmlformats.org/drawingml/2006/main" noChangeAspect="1"/>
           </wp:cNvGraphicFramePr>
@@ -7047,7 +7163,7 @@
         <w:lang w:eastAsia="es-ES"/>
       </w:rPr>
       <w:drawing>
-        <wp:anchor distT="0" distB="0" distL="0" distR="0" simplePos="0" relativeHeight="251661312" behindDoc="1" locked="0" layoutInCell="1" allowOverlap="1" wp14:anchorId="0C7D2996" wp14:editId="38B11BBC">
+        <wp:anchor distT="0" distB="0" distL="0" distR="0" simplePos="0" relativeHeight="251661312" behindDoc="1" locked="0" layoutInCell="1" allowOverlap="1" wp14:anchorId="4D17BFD6" wp14:editId="23275EEB">
           <wp:simplePos x="0" y="0"/>
           <wp:positionH relativeFrom="margin">
             <wp:posOffset>2647315</wp:posOffset>
@@ -7058,7 +7174,7 @@
           <wp:extent cx="2353310" cy="626745"/>
           <wp:effectExtent l="0" t="0" r="8890" b="1905"/>
           <wp:wrapNone/>
-          <wp:docPr id="35" name="Imagen6"/>
+          <wp:docPr id="15" name="Imagen6"/>
           <wp:cNvGraphicFramePr>
             <a:graphicFrameLocks xmlns:a="http://schemas.openxmlformats.org/drawingml/2006/main" noChangeAspect="1"/>
           </wp:cNvGraphicFramePr>
@@ -7098,7 +7214,7 @@
         <w:lang w:eastAsia="es-ES"/>
       </w:rPr>
       <w:drawing>
-        <wp:anchor distT="0" distB="0" distL="0" distR="0" simplePos="0" relativeHeight="251662336" behindDoc="1" locked="0" layoutInCell="1" allowOverlap="1" wp14:anchorId="7EDB5BA7" wp14:editId="405809CF">
+        <wp:anchor distT="0" distB="0" distL="0" distR="0" simplePos="0" relativeHeight="251662336" behindDoc="1" locked="0" layoutInCell="1" allowOverlap="1" wp14:anchorId="38711F9C" wp14:editId="66D66D06">
           <wp:simplePos x="0" y="0"/>
           <wp:positionH relativeFrom="margin">
             <wp:posOffset>5358434</wp:posOffset>
@@ -7109,7 +7225,7 @@
           <wp:extent cx="890270" cy="634365"/>
           <wp:effectExtent l="0" t="0" r="5080" b="0"/>
           <wp:wrapNone/>
-          <wp:docPr id="34" name="Imagen7"/>
+          <wp:docPr id="16" name="Imagen7"/>
           <wp:cNvGraphicFramePr>
             <a:graphicFrameLocks xmlns:a="http://schemas.openxmlformats.org/drawingml/2006/main" noChangeAspect="1"/>
           </wp:cNvGraphicFramePr>
@@ -9426,7 +9542,7 @@
 </file>
 
 <file path=customXml/itemProps1.xml><?xml version="1.0" encoding="utf-8"?>
-<ds:datastoreItem xmlns:ds="http://schemas.openxmlformats.org/officeDocument/2006/customXml" ds:itemID="{B0E81D73-F27C-415E-B951-37E4AF6A85E9}">
+<ds:datastoreItem xmlns:ds="http://schemas.openxmlformats.org/officeDocument/2006/customXml" ds:itemID="{E96DA2B8-AB3F-41A1-B25E-C9A8832156FA}">
   <ds:schemaRefs>
     <ds:schemaRef ds:uri="http://schemas.openxmlformats.org/officeDocument/2006/bibliography"/>
   </ds:schemaRefs>

</xml_diff>